<commit_message>
Replace ODRA methodology document
</commit_message>
<xml_diff>
--- a/docs/odra/odra_energy_v1_methodology-en.docx
+++ b/docs/odra/odra_energy_v1_methodology-en.docx
@@ -53,30 +53,19 @@
       <w:pPr>
         <w:contextualSpacing w:val="0"/>
       </w:pPr>
-      <w:commentRangeStart w:id="2"/>
       <w:r>
         <w:t>PURPOSE</w:t>
       </w:r>
-      <w:commentRangeEnd w:id="2"/>
-      <w:r>
-        <w:rPr>
-          <w:rStyle w:val="CommentReference"/>
-        </w:rPr>
-        <w:commentReference w:id="2"/>
-      </w:r>
-    </w:p>
-    <w:p>
-      <w:pPr>
-        <w:contextualSpacing w:val="0"/>
-      </w:pPr>
-      <w:r>
-        <w:t xml:space="preserve">The purpose of this methodological tool is to assist energy stakeholders and related authorities in assessing and planning what actions to consider in order to </w:t>
-      </w:r>
-      <w:commentRangeStart w:id="3"/>
-      <w:r>
-        <w:t xml:space="preserve">strengthen </w:t>
-      </w:r>
-      <w:commentRangeEnd w:id="3"/>
+      <w:bookmarkStart w:id="2" w:name="_GoBack"/>
+      <w:bookmarkEnd w:id="2"/>
+    </w:p>
+    <w:p>
+      <w:pPr>
+        <w:contextualSpacing w:val="0"/>
+      </w:pPr>
+      <w:r>
+        <w:t xml:space="preserve">The purpose of this methodological tool is to assist energy stakeholders and related authorities in assessing and planning what actions to consider in order to strengthen </w:t>
+      </w:r>
       <w:r>
         <w:t xml:space="preserve">the use </w:t>
       </w:r>
@@ -150,9 +139,9 @@
           <w:szCs w:val="44"/>
         </w:rPr>
       </w:pPr>
-      <w:bookmarkStart w:id="4" w:name="h.paxqnn4l1aff" w:colFirst="0" w:colLast="0"/>
-      <w:bookmarkStart w:id="5" w:name="_Toc434475357"/>
-      <w:bookmarkEnd w:id="4"/>
+      <w:bookmarkStart w:id="3" w:name="h.paxqnn4l1aff" w:colFirst="0" w:colLast="0"/>
+      <w:bookmarkStart w:id="4" w:name="_Toc434475357"/>
+      <w:bookmarkEnd w:id="3"/>
       <w:r>
         <w:br w:type="page"/>
       </w:r>
@@ -165,16 +154,16 @@
         </w:tabs>
         <w:contextualSpacing w:val="0"/>
       </w:pPr>
-      <w:bookmarkStart w:id="6" w:name="_Toc434477727"/>
+      <w:bookmarkStart w:id="5" w:name="_Toc434477727"/>
       <w:r>
         <w:lastRenderedPageBreak/>
         <w:t>Contents</w:t>
       </w:r>
+      <w:bookmarkEnd w:id="4"/>
       <w:bookmarkEnd w:id="5"/>
-      <w:bookmarkEnd w:id="6"/>
-    </w:p>
-    <w:bookmarkStart w:id="7" w:name="h.w1pz4mgonuob" w:colFirst="0" w:colLast="0" w:displacedByCustomXml="next"/>
-    <w:bookmarkEnd w:id="7" w:displacedByCustomXml="next"/>
+    </w:p>
+    <w:bookmarkStart w:id="6" w:name="h.w1pz4mgonuob" w:colFirst="0" w:colLast="0" w:displacedByCustomXml="next"/>
+    <w:bookmarkEnd w:id="6" w:displacedByCustomXml="next"/>
     <w:sdt>
       <w:sdtPr>
         <w:id w:val="1577400677"/>
@@ -1690,14 +1679,14 @@
         <w:spacing w:before="0" w:after="0"/>
         <w:contextualSpacing w:val="0"/>
       </w:pPr>
-      <w:bookmarkStart w:id="8" w:name="h.eu4kyjq4afgy" w:colFirst="0" w:colLast="0"/>
-      <w:bookmarkStart w:id="9" w:name="_Toc434477728"/>
-      <w:bookmarkEnd w:id="8"/>
+      <w:bookmarkStart w:id="7" w:name="h.eu4kyjq4afgy" w:colFirst="0" w:colLast="0"/>
+      <w:bookmarkStart w:id="8" w:name="_Toc434477728"/>
+      <w:bookmarkEnd w:id="7"/>
       <w:r>
         <w:lastRenderedPageBreak/>
         <w:t>Acknowledgement</w:t>
       </w:r>
-      <w:bookmarkEnd w:id="9"/>
+      <w:bookmarkEnd w:id="8"/>
     </w:p>
     <w:p/>
     <w:p>
@@ -1746,23 +1735,14 @@
         </w:tabs>
         <w:contextualSpacing w:val="0"/>
       </w:pPr>
-      <w:bookmarkStart w:id="10" w:name="h.gczc09cnd5x6" w:colFirst="0" w:colLast="0"/>
-      <w:bookmarkStart w:id="11" w:name="_Toc434477729"/>
-      <w:bookmarkEnd w:id="10"/>
-      <w:commentRangeStart w:id="12"/>
+      <w:bookmarkStart w:id="9" w:name="h.gczc09cnd5x6" w:colFirst="0" w:colLast="0"/>
+      <w:bookmarkStart w:id="10" w:name="_Toc434477729"/>
+      <w:bookmarkEnd w:id="9"/>
       <w:r>
         <w:lastRenderedPageBreak/>
         <w:t>Glossary</w:t>
       </w:r>
-      <w:bookmarkEnd w:id="11"/>
-      <w:commentRangeEnd w:id="12"/>
-      <w:r>
-        <w:rPr>
-          <w:rStyle w:val="CommentReference"/>
-          <w:b w:val="0"/>
-        </w:rPr>
-        <w:commentReference w:id="12"/>
-      </w:r>
+      <w:bookmarkEnd w:id="10"/>
     </w:p>
     <w:p>
       <w:pPr>
@@ -1950,7 +1930,7 @@
       <w:r>
         <w:t xml:space="preserve">For a comprehensive glossary of terms used in the energy sector, you can refer to the </w:t>
       </w:r>
-      <w:hyperlink r:id="rId10">
+      <w:hyperlink r:id="rId8">
         <w:r>
           <w:rPr>
             <w:color w:val="1155CC"/>
@@ -1977,16 +1957,16 @@
         <w:ind w:left="-30"/>
         <w:contextualSpacing w:val="0"/>
       </w:pPr>
-      <w:bookmarkStart w:id="13" w:name="h.t7l66zrxrm9w" w:colFirst="0" w:colLast="0"/>
-      <w:bookmarkStart w:id="14" w:name="h.3n30pycil9pj" w:colFirst="0" w:colLast="0"/>
-      <w:bookmarkStart w:id="15" w:name="_Toc434477730"/>
-      <w:bookmarkEnd w:id="13"/>
-      <w:bookmarkEnd w:id="14"/>
+      <w:bookmarkStart w:id="11" w:name="h.t7l66zrxrm9w" w:colFirst="0" w:colLast="0"/>
+      <w:bookmarkStart w:id="12" w:name="h.3n30pycil9pj" w:colFirst="0" w:colLast="0"/>
+      <w:bookmarkStart w:id="13" w:name="_Toc434477730"/>
+      <w:bookmarkEnd w:id="11"/>
+      <w:bookmarkEnd w:id="12"/>
       <w:r>
         <w:lastRenderedPageBreak/>
         <w:t>Why open data for the energy sector?</w:t>
       </w:r>
-      <w:bookmarkEnd w:id="15"/>
+      <w:bookmarkEnd w:id="13"/>
     </w:p>
     <w:p>
       <w:pPr>
@@ -2207,13 +2187,13 @@
         </w:tabs>
         <w:contextualSpacing w:val="0"/>
       </w:pPr>
-      <w:bookmarkStart w:id="16" w:name="h.kz8amcrgmpsj" w:colFirst="0" w:colLast="0"/>
-      <w:bookmarkStart w:id="17" w:name="_Toc434477731"/>
-      <w:bookmarkEnd w:id="16"/>
+      <w:bookmarkStart w:id="14" w:name="h.kz8amcrgmpsj" w:colFirst="0" w:colLast="0"/>
+      <w:bookmarkStart w:id="15" w:name="_Toc434477731"/>
+      <w:bookmarkEnd w:id="14"/>
       <w:r>
         <w:t>Introduction to the methodology</w:t>
       </w:r>
-      <w:bookmarkEnd w:id="17"/>
+      <w:bookmarkEnd w:id="15"/>
     </w:p>
     <w:p>
       <w:pPr>
@@ -2223,33 +2203,14 @@
         <w:contextualSpacing w:val="0"/>
       </w:pPr>
       <w:r>
-        <w:t xml:space="preserve">This methodology has been designed to support a cost-efficient technical deep-dive of the readiness of the energy sector to implement or reinforce open data. </w:t>
-      </w:r>
-      <w:commentRangeStart w:id="18"/>
-      <w:r>
-        <w:t xml:space="preserve">The main objectives are to help prioritize key actions and </w:t>
-      </w:r>
-      <w:commentRangeStart w:id="19"/>
-      <w:r>
-        <w:t>identify where and which interventions can be most effectively applied</w:t>
-      </w:r>
-      <w:r>
-        <w:t xml:space="preserve"> in order to </w:t>
-      </w:r>
-      <w:r>
-        <w:t>increase the use of open data in the energy sector</w:t>
+        <w:t>This methodology has been designed to support a cost-efficient technical deep-dive of the readiness of the energy sector to implement or reinforce open data. The main objectives are to help prioritize key actions and identify where and which interventions can be most effectively applied</w:t>
+      </w:r>
+      <w:r>
+        <w:t xml:space="preserve"> in order to increase the use of open data in the energy sector</w:t>
       </w:r>
       <w:r>
         <w:t xml:space="preserve">. </w:t>
       </w:r>
-      <w:commentRangeEnd w:id="18"/>
-      <w:r>
-        <w:rPr>
-          <w:rStyle w:val="CommentReference"/>
-        </w:rPr>
-        <w:commentReference w:id="18"/>
-      </w:r>
-      <w:commentRangeEnd w:id="19"/>
     </w:p>
     <w:p>
       <w:pPr>
@@ -2266,35 +2227,7 @@
         <w:contextualSpacing w:val="0"/>
       </w:pPr>
       <w:r>
-        <w:rPr>
-          <w:rStyle w:val="CommentReference"/>
-        </w:rPr>
-        <w:commentReference w:id="19"/>
-      </w:r>
-      <w:r>
-        <w:t xml:space="preserve">This methodology considers the energy sector as an ecosystem, made up of stakeholders producing or using energy data, acting under specific constraints (market, legal framework, public funding for open data, etc.). </w:t>
-      </w:r>
-      <w:commentRangeStart w:id="20"/>
-      <w:commentRangeStart w:id="21"/>
-      <w:r>
-        <w:t>The value add of the methodology resides in the process of analyzing this ecosystem and providing recommendations for removing the critical barriers and establishing the right conditions in order to make the ecosystem more open data friendly.</w:t>
-      </w:r>
-      <w:commentRangeEnd w:id="20"/>
-      <w:r>
-        <w:rPr>
-          <w:rStyle w:val="CommentReference"/>
-        </w:rPr>
-        <w:commentReference w:id="20"/>
-      </w:r>
-      <w:commentRangeEnd w:id="21"/>
-      <w:r>
-        <w:rPr>
-          <w:rStyle w:val="CommentReference"/>
-        </w:rPr>
-        <w:commentReference w:id="21"/>
-      </w:r>
-      <w:r>
-        <w:t xml:space="preserve"> Therefore, it is important to get a good understanding of the key challenges of the ecosystem in terms of the scope of the energy issues and identify how open data could help to address them.  </w:t>
+        <w:t xml:space="preserve">This methodology considers the energy sector as an ecosystem, made up of stakeholders producing or using energy data, acting under specific constraints (market, legal framework, public funding for open data, etc.). The value add of the methodology resides in the process of analyzing this ecosystem and providing recommendations for removing the critical barriers and establishing the right conditions in order to make the ecosystem more open data friendly. Therefore, it is important to get a good understanding of the key challenges of the ecosystem in terms of the scope of the energy issues and identify how open data could help to address them.  </w:t>
       </w:r>
     </w:p>
     <w:p>
@@ -2370,21 +2303,7 @@
         <w:contextualSpacing w:val="0"/>
       </w:pPr>
       <w:r>
-        <w:t>This methodology</w:t>
-      </w:r>
-      <w:commentRangeStart w:id="22"/>
-      <w:r>
-        <w:t xml:space="preserve"> is intended to lead to rapid and tangible results, including - when it is possible - the identification and release of key energy datasets as open energy data. </w:t>
-      </w:r>
-      <w:commentRangeEnd w:id="22"/>
-      <w:r>
-        <w:rPr>
-          <w:rStyle w:val="CommentReference"/>
-        </w:rPr>
-        <w:commentReference w:id="22"/>
-      </w:r>
-      <w:r>
-        <w:t xml:space="preserve">This is called </w:t>
+        <w:t xml:space="preserve">This methodology is intended to lead to rapid and tangible results, including - when it is possible - the identification and release of key energy datasets as open energy data. This is called </w:t>
       </w:r>
       <w:r>
         <w:rPr>
@@ -2413,13 +2332,13 @@
         </w:tabs>
         <w:contextualSpacing w:val="0"/>
       </w:pPr>
-      <w:bookmarkStart w:id="23" w:name="h.ssrqjjv7l0pp" w:colFirst="0" w:colLast="0"/>
-      <w:bookmarkStart w:id="24" w:name="_Toc434477732"/>
-      <w:bookmarkEnd w:id="23"/>
+      <w:bookmarkStart w:id="16" w:name="h.ssrqjjv7l0pp" w:colFirst="0" w:colLast="0"/>
+      <w:bookmarkStart w:id="17" w:name="_Toc434477732"/>
+      <w:bookmarkEnd w:id="16"/>
       <w:r>
         <w:t>Step by step guide</w:t>
       </w:r>
-      <w:bookmarkEnd w:id="24"/>
+      <w:bookmarkEnd w:id="17"/>
     </w:p>
     <w:p>
       <w:r>
@@ -2428,38 +2347,14 @@
       <w:r>
         <w:t xml:space="preserve">The methodology is primarily designed to respond to energy stakeholders and Open Data Initiatives wishing to advance open data in the energy sector. It can be used by anyone with a good basic level of open data. </w:t>
       </w:r>
-      <w:commentRangeStart w:id="25"/>
-      <w:commentRangeStart w:id="26"/>
       <w:r>
         <w:t>The methodology is aimed to be light-touch and rapidly deployed, the work can normally be completed within three to four weeks depending on the size of the energy sector.</w:t>
       </w:r>
-      <w:commentRangeEnd w:id="25"/>
-      <w:r>
-        <w:rPr>
-          <w:rStyle w:val="CommentReference"/>
-        </w:rPr>
-        <w:commentReference w:id="25"/>
-      </w:r>
-      <w:commentRangeEnd w:id="26"/>
-      <w:r>
-        <w:rPr>
-          <w:rStyle w:val="CommentReference"/>
-        </w:rPr>
-        <w:commentReference w:id="26"/>
-      </w:r>
       <w:r>
         <w:t xml:space="preserve"> </w:t>
       </w:r>
-      <w:commentRangeStart w:id="27"/>
       <w:r>
         <w:t>It is recommended that the open energy data consultant is accompanied by a local energy expert who can act as an advisor and facilitate understanding of the institutional structure.</w:t>
-      </w:r>
-      <w:commentRangeEnd w:id="27"/>
-      <w:r>
-        <w:rPr>
-          <w:rStyle w:val="CommentReference"/>
-        </w:rPr>
-        <w:commentReference w:id="27"/>
       </w:r>
     </w:p>
     <w:p>
@@ -2631,56 +2526,29 @@
             <w:r>
               <w:t xml:space="preserve">with client team </w:t>
             </w:r>
-            <w:commentRangeStart w:id="28"/>
-            <w:r>
-              <w:t>main priorities</w:t>
-            </w:r>
-            <w:commentRangeEnd w:id="28"/>
-            <w:r>
-              <w:rPr>
-                <w:rStyle w:val="CommentReference"/>
-              </w:rPr>
-              <w:commentReference w:id="28"/>
-            </w:r>
-            <w:r>
-              <w:t xml:space="preserve"> and scope </w:t>
-            </w:r>
-            <w:r>
-              <w:t>of</w:t>
+            <w:r>
+              <w:t xml:space="preserve">main priorities and scope </w:t>
+            </w:r>
+            <w:r>
+              <w:t xml:space="preserve">of </w:t>
+            </w:r>
+            <w:r>
+              <w:t>the national or local energy sector as well as well as</w:t>
+            </w:r>
+            <w:r>
+              <w:t xml:space="preserve"> related</w:t>
             </w:r>
             <w:r>
               <w:t xml:space="preserve"> </w:t>
             </w:r>
             <w:r>
-              <w:t>the national or local energy sector as well as well as</w:t>
-            </w:r>
-            <w:r>
-              <w:t xml:space="preserve"> related</w:t>
-            </w:r>
-            <w:commentRangeStart w:id="29"/>
-            <w:r>
-              <w:t xml:space="preserve"> </w:t>
-            </w:r>
-            <w:r>
               <w:t xml:space="preserve">key </w:t>
             </w:r>
             <w:r>
               <w:t>stakeholders</w:t>
             </w:r>
-            <w:commentRangeEnd w:id="29"/>
-            <w:r>
-              <w:rPr>
-                <w:rStyle w:val="CommentReference"/>
-              </w:rPr>
-              <w:commentReference w:id="29"/>
-            </w:r>
-            <w:r>
-              <w:t xml:space="preserve">. A key stakeholder can be an energy data producer, </w:t>
-            </w:r>
-            <w:bookmarkStart w:id="30" w:name="_GoBack"/>
-            <w:bookmarkEnd w:id="30"/>
-            <w:r>
-              <w:t>user, or a regulator.</w:t>
+            <w:r>
+              <w:t>. A key stakeholder can be an energy data producer, user, or a regulator.</w:t>
             </w:r>
           </w:p>
         </w:tc>
@@ -2762,21 +2630,7 @@
               <w:contextualSpacing w:val="0"/>
             </w:pPr>
             <w:r>
-              <w:t>Agree schedule of</w:t>
-            </w:r>
-            <w:commentRangeStart w:id="31"/>
-            <w:r>
-              <w:t xml:space="preserve"> interviews </w:t>
-            </w:r>
-            <w:commentRangeEnd w:id="31"/>
-            <w:r>
-              <w:rPr>
-                <w:rStyle w:val="CommentReference"/>
-              </w:rPr>
-              <w:commentReference w:id="31"/>
-            </w:r>
-            <w:r>
-              <w:t>with client team if there is one and/or set up interviews with identified stakeholders for fieldwork week</w:t>
+              <w:t>Agree schedule of interviews with client team if there is one and/or set up interviews with identified stakeholders for fieldwork week</w:t>
             </w:r>
           </w:p>
         </w:tc>
@@ -2857,21 +2711,8 @@
               <w:spacing w:line="240" w:lineRule="auto"/>
               <w:contextualSpacing w:val="0"/>
             </w:pPr>
-            <w:commentRangeStart w:id="32"/>
-            <w:commentRangeStart w:id="33"/>
             <w:r>
               <w:t>Day 1: Going through agenda and interview schedule with counterpart/client, day one might also include a briefing for interviewees as a group.</w:t>
-            </w:r>
-            <w:commentRangeEnd w:id="32"/>
-            <w:r>
-              <w:commentReference w:id="32"/>
-            </w:r>
-            <w:commentRangeEnd w:id="33"/>
-            <w:r>
-              <w:rPr>
-                <w:rStyle w:val="CommentReference"/>
-              </w:rPr>
-              <w:commentReference w:id="33"/>
             </w:r>
           </w:p>
           <w:p>
@@ -3199,8 +3040,8 @@
           <w:szCs w:val="44"/>
         </w:rPr>
       </w:pPr>
-      <w:bookmarkStart w:id="34" w:name="h.x5x14gnubr44" w:colFirst="0" w:colLast="0"/>
-      <w:bookmarkEnd w:id="34"/>
+      <w:bookmarkStart w:id="18" w:name="h.x5x14gnubr44" w:colFirst="0" w:colLast="0"/>
+      <w:bookmarkEnd w:id="18"/>
       <w:r>
         <w:br w:type="page"/>
       </w:r>
@@ -3216,12 +3057,12 @@
           <w:szCs w:val="22"/>
         </w:rPr>
       </w:pPr>
-      <w:bookmarkStart w:id="35" w:name="_Toc434477733"/>
+      <w:bookmarkStart w:id="19" w:name="_Toc434477733"/>
       <w:r>
         <w:lastRenderedPageBreak/>
         <w:t>Using the assessment framework</w:t>
       </w:r>
-      <w:bookmarkEnd w:id="35"/>
+      <w:bookmarkEnd w:id="19"/>
     </w:p>
     <w:p>
       <w:pPr>
@@ -3538,18 +3379,18 @@
           <w:szCs w:val="22"/>
         </w:rPr>
       </w:pPr>
-      <w:bookmarkStart w:id="36" w:name="h.yge3p7fsnrs8" w:colFirst="0" w:colLast="0"/>
-      <w:bookmarkStart w:id="37" w:name="h.wa5ltyc1vhsv" w:colFirst="0" w:colLast="0"/>
-      <w:bookmarkStart w:id="38" w:name="h.5xsgkxe97arv" w:colFirst="0" w:colLast="0"/>
-      <w:bookmarkStart w:id="39" w:name="_Toc434477734"/>
-      <w:bookmarkEnd w:id="36"/>
-      <w:bookmarkEnd w:id="37"/>
-      <w:bookmarkEnd w:id="38"/>
+      <w:bookmarkStart w:id="20" w:name="h.yge3p7fsnrs8" w:colFirst="0" w:colLast="0"/>
+      <w:bookmarkStart w:id="21" w:name="h.wa5ltyc1vhsv" w:colFirst="0" w:colLast="0"/>
+      <w:bookmarkStart w:id="22" w:name="h.5xsgkxe97arv" w:colFirst="0" w:colLast="0"/>
+      <w:bookmarkStart w:id="23" w:name="_Toc434477734"/>
+      <w:bookmarkEnd w:id="20"/>
+      <w:bookmarkEnd w:id="21"/>
+      <w:bookmarkEnd w:id="22"/>
       <w:r>
         <w:lastRenderedPageBreak/>
         <w:t>Open Data Readiness Assessment (lightweight version)</w:t>
       </w:r>
-      <w:bookmarkEnd w:id="39"/>
+      <w:bookmarkEnd w:id="23"/>
     </w:p>
     <w:p>
       <w:pPr>
@@ -3765,8 +3606,6 @@
           <w:b/>
         </w:rPr>
       </w:pPr>
-      <w:commentRangeStart w:id="40"/>
-      <w:commentRangeStart w:id="41"/>
       <w:r>
         <w:rPr>
           <w:b/>
@@ -3774,20 +3613,6 @@
         <w:lastRenderedPageBreak/>
         <w:t>Questions to ask and/or investigate</w:t>
       </w:r>
-      <w:commentRangeEnd w:id="40"/>
-      <w:r>
-        <w:rPr>
-          <w:rStyle w:val="CommentReference"/>
-        </w:rPr>
-        <w:commentReference w:id="40"/>
-      </w:r>
-      <w:commentRangeEnd w:id="41"/>
-      <w:r>
-        <w:rPr>
-          <w:rStyle w:val="CommentReference"/>
-        </w:rPr>
-        <w:commentReference w:id="41"/>
-      </w:r>
     </w:p>
     <w:p>
       <w:pPr>
@@ -4015,24 +3840,24 @@
         <w:pStyle w:val="Heading1"/>
         <w:contextualSpacing w:val="0"/>
       </w:pPr>
-      <w:bookmarkStart w:id="42" w:name="h.sqp19xloju7o" w:colFirst="0" w:colLast="0"/>
-      <w:bookmarkStart w:id="43" w:name="h.v9vc87heb3dd" w:colFirst="0" w:colLast="0"/>
-      <w:bookmarkStart w:id="44" w:name="_Toc434477735"/>
-      <w:bookmarkEnd w:id="42"/>
-      <w:bookmarkEnd w:id="43"/>
+      <w:bookmarkStart w:id="24" w:name="h.sqp19xloju7o" w:colFirst="0" w:colLast="0"/>
+      <w:bookmarkStart w:id="25" w:name="h.v9vc87heb3dd" w:colFirst="0" w:colLast="0"/>
+      <w:bookmarkStart w:id="26" w:name="_Toc434477735"/>
+      <w:bookmarkEnd w:id="24"/>
+      <w:bookmarkEnd w:id="25"/>
       <w:r>
         <w:lastRenderedPageBreak/>
         <w:t>Open Energy Data Assessment Dimensions</w:t>
       </w:r>
-      <w:bookmarkEnd w:id="44"/>
+      <w:bookmarkEnd w:id="26"/>
     </w:p>
     <w:p>
       <w:pPr>
         <w:pStyle w:val="Heading2"/>
       </w:pPr>
-      <w:bookmarkStart w:id="45" w:name="h.jzsv6ud00atk" w:colFirst="0" w:colLast="0"/>
-      <w:bookmarkStart w:id="46" w:name="_Toc434477736"/>
-      <w:bookmarkEnd w:id="45"/>
+      <w:bookmarkStart w:id="27" w:name="h.jzsv6ud00atk" w:colFirst="0" w:colLast="0"/>
+      <w:bookmarkStart w:id="28" w:name="_Toc434477736"/>
+      <w:bookmarkEnd w:id="27"/>
       <w:r>
         <w:t>1.</w:t>
       </w:r>
@@ -4040,7 +3865,7 @@
         <w:tab/>
         <w:t>Policy, regulation and structure of the energy sector</w:t>
       </w:r>
-      <w:bookmarkEnd w:id="46"/>
+      <w:bookmarkEnd w:id="28"/>
     </w:p>
     <w:p>
       <w:pPr>
@@ -4058,8 +3883,8 @@
       </w:r>
     </w:p>
     <w:p>
-      <w:bookmarkStart w:id="47" w:name="h.d2f6ycblim6p" w:colFirst="0" w:colLast="0"/>
-      <w:bookmarkEnd w:id="47"/>
+      <w:bookmarkStart w:id="29" w:name="h.d2f6ycblim6p" w:colFirst="0" w:colLast="0"/>
+      <w:bookmarkEnd w:id="29"/>
     </w:p>
     <w:p>
       <w:pPr>
@@ -4388,9 +4213,9 @@
       <w:pPr>
         <w:pStyle w:val="Heading2"/>
       </w:pPr>
-      <w:bookmarkStart w:id="48" w:name="h.vvemcplchzmm" w:colFirst="0" w:colLast="0"/>
-      <w:bookmarkStart w:id="49" w:name="_Toc434477737"/>
-      <w:bookmarkEnd w:id="48"/>
+      <w:bookmarkStart w:id="30" w:name="h.vvemcplchzmm" w:colFirst="0" w:colLast="0"/>
+      <w:bookmarkStart w:id="31" w:name="_Toc434477737"/>
+      <w:bookmarkEnd w:id="30"/>
       <w:r>
         <w:t>2.</w:t>
       </w:r>
@@ -4398,7 +4223,7 @@
         <w:tab/>
         <w:t>Energy sector legal framework provisions relevant to open data</w:t>
       </w:r>
-      <w:bookmarkEnd w:id="49"/>
+      <w:bookmarkEnd w:id="31"/>
     </w:p>
     <w:p>
       <w:pPr>
@@ -4674,8 +4499,8 @@
       </w:r>
     </w:p>
     <w:p>
-      <w:bookmarkStart w:id="50" w:name="h.cjqbw9y06z8x" w:colFirst="0" w:colLast="0"/>
-      <w:bookmarkEnd w:id="50"/>
+      <w:bookmarkStart w:id="32" w:name="h.cjqbw9y06z8x" w:colFirst="0" w:colLast="0"/>
+      <w:bookmarkEnd w:id="32"/>
       <w:r>
         <w:br w:type="page"/>
       </w:r>
@@ -4684,11 +4509,11 @@
       <w:pPr>
         <w:pStyle w:val="Heading2"/>
       </w:pPr>
-      <w:bookmarkStart w:id="51" w:name="h.qyxxparew61z" w:colFirst="0" w:colLast="0"/>
-      <w:bookmarkStart w:id="52" w:name="h.a1eqy5btotfi" w:colFirst="0" w:colLast="0"/>
-      <w:bookmarkStart w:id="53" w:name="_Toc434477738"/>
-      <w:bookmarkEnd w:id="51"/>
-      <w:bookmarkEnd w:id="52"/>
+      <w:bookmarkStart w:id="33" w:name="h.qyxxparew61z" w:colFirst="0" w:colLast="0"/>
+      <w:bookmarkStart w:id="34" w:name="h.a1eqy5btotfi" w:colFirst="0" w:colLast="0"/>
+      <w:bookmarkStart w:id="35" w:name="_Toc434477738"/>
+      <w:bookmarkEnd w:id="33"/>
+      <w:bookmarkEnd w:id="34"/>
       <w:r>
         <w:lastRenderedPageBreak/>
         <w:t>3.</w:t>
@@ -4697,7 +4522,7 @@
         <w:tab/>
         <w:t>Leadership, responsibilities and capabilities within the energy sector</w:t>
       </w:r>
-      <w:bookmarkEnd w:id="53"/>
+      <w:bookmarkEnd w:id="35"/>
     </w:p>
     <w:p>
       <w:pPr>
@@ -4902,9 +4727,9 @@
       <w:pPr>
         <w:pStyle w:val="Heading2"/>
       </w:pPr>
-      <w:bookmarkStart w:id="54" w:name="h.yp9ltj400roc" w:colFirst="0" w:colLast="0"/>
-      <w:bookmarkStart w:id="55" w:name="_Toc434477739"/>
-      <w:bookmarkEnd w:id="54"/>
+      <w:bookmarkStart w:id="36" w:name="h.yp9ltj400roc" w:colFirst="0" w:colLast="0"/>
+      <w:bookmarkStart w:id="37" w:name="_Toc434477739"/>
+      <w:bookmarkEnd w:id="36"/>
       <w:r>
         <w:lastRenderedPageBreak/>
         <w:t>4.</w:t>
@@ -4913,7 +4738,7 @@
         <w:tab/>
         <w:t>Data management within the energy sector</w:t>
       </w:r>
-      <w:bookmarkEnd w:id="55"/>
+      <w:bookmarkEnd w:id="37"/>
     </w:p>
     <w:p>
       <w:pPr>
@@ -5150,9 +4975,9 @@
       <w:pPr>
         <w:pStyle w:val="Heading2"/>
       </w:pPr>
-      <w:bookmarkStart w:id="56" w:name="h.f0gfjhjc2avj" w:colFirst="0" w:colLast="0"/>
-      <w:bookmarkStart w:id="57" w:name="_Toc434477740"/>
-      <w:bookmarkEnd w:id="56"/>
+      <w:bookmarkStart w:id="38" w:name="h.f0gfjhjc2avj" w:colFirst="0" w:colLast="0"/>
+      <w:bookmarkStart w:id="39" w:name="_Toc434477740"/>
+      <w:bookmarkEnd w:id="38"/>
       <w:r>
         <w:lastRenderedPageBreak/>
         <w:t>5.</w:t>
@@ -5164,7 +4989,7 @@
       <w:r>
         <w:t>ey energy datasets availability</w:t>
       </w:r>
-      <w:bookmarkEnd w:id="57"/>
+      <w:bookmarkEnd w:id="39"/>
     </w:p>
     <w:p>
       <w:pPr>
@@ -5235,8 +5060,8 @@
       </w:r>
     </w:p>
     <w:p>
-      <w:bookmarkStart w:id="58" w:name="h.f2aejoyc6db9" w:colFirst="0" w:colLast="0"/>
-      <w:bookmarkEnd w:id="58"/>
+      <w:bookmarkStart w:id="40" w:name="h.f2aejoyc6db9" w:colFirst="0" w:colLast="0"/>
+      <w:bookmarkEnd w:id="40"/>
     </w:p>
     <w:tbl>
       <w:tblPr>
@@ -5401,7 +5226,7 @@
               <w:spacing w:line="240" w:lineRule="auto"/>
               <w:contextualSpacing w:val="0"/>
             </w:pPr>
-            <w:hyperlink r:id="rId11">
+            <w:hyperlink r:id="rId9">
               <w:r>
                 <w:rPr>
                   <w:color w:val="1155CC"/>
@@ -5413,7 +5238,7 @@
             <w:r>
               <w:t xml:space="preserve"> (</w:t>
             </w:r>
-            <w:hyperlink r:id="rId12">
+            <w:hyperlink r:id="rId10">
               <w:r>
                 <w:rPr>
                   <w:color w:val="1155CC"/>
@@ -5425,7 +5250,7 @@
             <w:r>
               <w:t xml:space="preserve">); </w:t>
             </w:r>
-            <w:hyperlink r:id="rId13">
+            <w:hyperlink r:id="rId11">
               <w:r>
                 <w:rPr>
                   <w:color w:val="1155CC"/>
@@ -5505,7 +5330,7 @@
               <w:spacing w:line="240" w:lineRule="auto"/>
               <w:contextualSpacing w:val="0"/>
             </w:pPr>
-            <w:hyperlink r:id="rId14">
+            <w:hyperlink r:id="rId12">
               <w:r>
                 <w:rPr>
                   <w:color w:val="1155CC"/>
@@ -5582,7 +5407,7 @@
             <w:r>
               <w:t xml:space="preserve">Existing electricity </w:t>
             </w:r>
-            <w:hyperlink r:id="rId15">
+            <w:hyperlink r:id="rId13">
               <w:r>
                 <w:rPr>
                   <w:color w:val="1155CC"/>
@@ -5594,7 +5419,7 @@
             <w:r>
               <w:t xml:space="preserve"> and </w:t>
             </w:r>
-            <w:hyperlink r:id="rId16">
+            <w:hyperlink r:id="rId14">
               <w:r>
                 <w:rPr>
                   <w:color w:val="1155CC"/>
@@ -5665,7 +5490,7 @@
               <w:spacing w:line="240" w:lineRule="auto"/>
               <w:contextualSpacing w:val="0"/>
             </w:pPr>
-            <w:hyperlink r:id="rId17">
+            <w:hyperlink r:id="rId15">
               <w:r>
                 <w:rPr>
                   <w:color w:val="1155CC"/>
@@ -5739,7 +5564,7 @@
               <w:spacing w:line="240" w:lineRule="auto"/>
               <w:contextualSpacing w:val="0"/>
             </w:pPr>
-            <w:hyperlink r:id="rId18">
+            <w:hyperlink r:id="rId16">
               <w:r>
                 <w:rPr>
                   <w:color w:val="1155CC"/>
@@ -5814,7 +5639,7 @@
               <w:spacing w:line="240" w:lineRule="auto"/>
               <w:contextualSpacing w:val="0"/>
             </w:pPr>
-            <w:hyperlink r:id="rId19">
+            <w:hyperlink r:id="rId17">
               <w:r>
                 <w:rPr>
                   <w:color w:val="1155CC"/>
@@ -5882,7 +5707,7 @@
               <w:spacing w:line="240" w:lineRule="auto"/>
               <w:contextualSpacing w:val="0"/>
             </w:pPr>
-            <w:hyperlink r:id="rId20">
+            <w:hyperlink r:id="rId18">
               <w:r>
                 <w:rPr>
                   <w:color w:val="1155CC"/>
@@ -5894,7 +5719,7 @@
             <w:r>
               <w:t xml:space="preserve"> (</w:t>
             </w:r>
-            <w:hyperlink r:id="rId21">
+            <w:hyperlink r:id="rId19">
               <w:r>
                 <w:rPr>
                   <w:color w:val="1155CC"/>
@@ -5965,7 +5790,7 @@
               <w:spacing w:line="240" w:lineRule="auto"/>
               <w:contextualSpacing w:val="0"/>
             </w:pPr>
-            <w:hyperlink r:id="rId22">
+            <w:hyperlink r:id="rId20">
               <w:r>
                 <w:rPr>
                   <w:color w:val="1155CC"/>
@@ -6033,7 +5858,7 @@
               <w:spacing w:line="240" w:lineRule="auto"/>
               <w:contextualSpacing w:val="0"/>
             </w:pPr>
-            <w:hyperlink r:id="rId23">
+            <w:hyperlink r:id="rId21">
               <w:r>
                 <w:rPr>
                   <w:color w:val="1155CC"/>
@@ -6101,7 +5926,7 @@
               <w:spacing w:line="240" w:lineRule="auto"/>
               <w:contextualSpacing w:val="0"/>
             </w:pPr>
-            <w:hyperlink r:id="rId24">
+            <w:hyperlink r:id="rId22">
               <w:r>
                 <w:rPr>
                   <w:color w:val="1155CC"/>
@@ -6175,7 +6000,7 @@
               <w:spacing w:line="240" w:lineRule="auto"/>
               <w:contextualSpacing w:val="0"/>
             </w:pPr>
-            <w:hyperlink r:id="rId25">
+            <w:hyperlink r:id="rId23">
               <w:r>
                 <w:rPr>
                   <w:color w:val="1155CC"/>
@@ -6249,7 +6074,7 @@
               <w:spacing w:line="240" w:lineRule="auto"/>
               <w:contextualSpacing w:val="0"/>
             </w:pPr>
-            <w:hyperlink r:id="rId26">
+            <w:hyperlink r:id="rId24">
               <w:r>
                 <w:rPr>
                   <w:color w:val="1155CC"/>
@@ -6323,7 +6148,7 @@
               <w:spacing w:line="240" w:lineRule="auto"/>
               <w:contextualSpacing w:val="0"/>
             </w:pPr>
-            <w:hyperlink r:id="rId27">
+            <w:hyperlink r:id="rId25">
               <w:r>
                 <w:rPr>
                   <w:color w:val="1155CC"/>
@@ -6397,7 +6222,7 @@
               <w:spacing w:line="240" w:lineRule="auto"/>
               <w:contextualSpacing w:val="0"/>
             </w:pPr>
-            <w:hyperlink r:id="rId28">
+            <w:hyperlink r:id="rId26">
               <w:r>
                 <w:rPr>
                   <w:color w:val="1155CC"/>
@@ -6415,7 +6240,7 @@
               <w:spacing w:line="240" w:lineRule="auto"/>
               <w:contextualSpacing w:val="0"/>
             </w:pPr>
-            <w:hyperlink r:id="rId29">
+            <w:hyperlink r:id="rId27">
               <w:r>
                 <w:rPr>
                   <w:color w:val="1155CC"/>
@@ -6424,7 +6249,7 @@
                 <w:t>fuel consumption rating per type of vehicl</w:t>
               </w:r>
             </w:hyperlink>
-            <w:hyperlink r:id="rId30">
+            <w:hyperlink r:id="rId28">
               <w:r>
                 <w:rPr>
                   <w:color w:val="1155CC"/>
@@ -6495,7 +6320,7 @@
               <w:spacing w:line="240" w:lineRule="auto"/>
               <w:contextualSpacing w:val="0"/>
             </w:pPr>
-            <w:hyperlink r:id="rId31">
+            <w:hyperlink r:id="rId29">
               <w:r>
                 <w:rPr>
                   <w:color w:val="1155CC"/>
@@ -6563,7 +6388,7 @@
               <w:spacing w:line="240" w:lineRule="auto"/>
               <w:contextualSpacing w:val="0"/>
             </w:pPr>
-            <w:hyperlink r:id="rId32">
+            <w:hyperlink r:id="rId30">
               <w:r>
                 <w:rPr>
                   <w:color w:val="1155CC"/>
@@ -6631,7 +6456,7 @@
               <w:spacing w:line="240" w:lineRule="auto"/>
               <w:contextualSpacing w:val="0"/>
             </w:pPr>
-            <w:hyperlink r:id="rId33">
+            <w:hyperlink r:id="rId31">
               <w:r>
                 <w:rPr>
                   <w:color w:val="1155CC"/>
@@ -6703,7 +6528,7 @@
               <w:spacing w:line="240" w:lineRule="auto"/>
               <w:contextualSpacing w:val="0"/>
             </w:pPr>
-            <w:hyperlink r:id="rId34">
+            <w:hyperlink r:id="rId32">
               <w:r>
                 <w:rPr>
                   <w:color w:val="1155CC"/>
@@ -6736,13 +6561,11 @@
       <w:pPr>
         <w:pStyle w:val="Heading2"/>
       </w:pPr>
-      <w:bookmarkStart w:id="59" w:name="h.lxzpmylm2mtl" w:colFirst="0" w:colLast="0"/>
-      <w:bookmarkStart w:id="60" w:name="h.yfb9iyh7e1fy" w:colFirst="0" w:colLast="0"/>
-      <w:bookmarkStart w:id="61" w:name="_Toc434477741"/>
-      <w:bookmarkEnd w:id="59"/>
-      <w:bookmarkEnd w:id="60"/>
-      <w:commentRangeStart w:id="62"/>
-      <w:commentRangeStart w:id="63"/>
+      <w:bookmarkStart w:id="41" w:name="h.lxzpmylm2mtl" w:colFirst="0" w:colLast="0"/>
+      <w:bookmarkStart w:id="42" w:name="h.yfb9iyh7e1fy" w:colFirst="0" w:colLast="0"/>
+      <w:bookmarkStart w:id="43" w:name="_Toc434477741"/>
+      <w:bookmarkEnd w:id="41"/>
+      <w:bookmarkEnd w:id="42"/>
       <w:r>
         <w:lastRenderedPageBreak/>
         <w:t>6.</w:t>
@@ -6751,23 +6574,7 @@
         <w:tab/>
         <w:t>Use and demand of energy data</w:t>
       </w:r>
-      <w:bookmarkEnd w:id="61"/>
-      <w:commentRangeEnd w:id="62"/>
-      <w:r>
-        <w:rPr>
-          <w:rStyle w:val="CommentReference"/>
-          <w:b w:val="0"/>
-        </w:rPr>
-        <w:commentReference w:id="62"/>
-      </w:r>
-      <w:commentRangeEnd w:id="63"/>
-      <w:r>
-        <w:rPr>
-          <w:rStyle w:val="CommentReference"/>
-          <w:b w:val="0"/>
-        </w:rPr>
-        <w:commentReference w:id="63"/>
-      </w:r>
+      <w:bookmarkEnd w:id="43"/>
     </w:p>
     <w:p>
       <w:pPr>
@@ -6910,16 +6717,7 @@
         <w:tab/>
       </w:r>
       <w:r>
-        <w:t xml:space="preserve">What is the level and nature of actual and latent demand for energy data from </w:t>
-      </w:r>
-      <w:r>
-        <w:t>the private sector</w:t>
-      </w:r>
-      <w:r>
-        <w:t>?</w:t>
-      </w:r>
-      <w:r>
-        <w:t xml:space="preserve"> What kind of business models are developed around the use of open data? And what is or what would be the added value for their consumer / client? </w:t>
+        <w:t xml:space="preserve">What is the level and nature of actual and latent demand for energy data from the private sector? What kind of business models are developed around the use of open data? And what is or what would be the added value for their consumer / client? </w:t>
       </w:r>
     </w:p>
     <w:p/>
@@ -6931,16 +6729,7 @@
         <w:tab/>
       </w:r>
       <w:r>
-        <w:t xml:space="preserve">What is the level and nature of actual and latent demand for energy data from the </w:t>
-      </w:r>
-      <w:r>
-        <w:t>civil society, the development partners, and the media</w:t>
-      </w:r>
-      <w:r>
-        <w:t>?</w:t>
-      </w:r>
-      <w:r>
-        <w:t xml:space="preserve"> How do they use or want to use energy data and for which purpose?</w:t>
+        <w:t>What is the level and nature of actual and latent demand for energy data from the civil society, the development partners, and the media? How do they use or want to use energy data and for which purpose?</w:t>
       </w:r>
     </w:p>
     <w:p/>
@@ -6982,9 +6771,9 @@
       <w:pPr>
         <w:pStyle w:val="Heading2"/>
       </w:pPr>
-      <w:bookmarkStart w:id="64" w:name="h.2cs4ymftesei" w:colFirst="0" w:colLast="0"/>
-      <w:bookmarkStart w:id="65" w:name="_Toc434477742"/>
-      <w:bookmarkEnd w:id="64"/>
+      <w:bookmarkStart w:id="44" w:name="h.2cs4ymftesei" w:colFirst="0" w:colLast="0"/>
+      <w:bookmarkStart w:id="45" w:name="_Toc434477742"/>
+      <w:bookmarkEnd w:id="44"/>
       <w:r>
         <w:lastRenderedPageBreak/>
         <w:t>7.</w:t>
@@ -6993,7 +6782,7 @@
         <w:tab/>
         <w:t>ICT use and infrastructure in the energy sector</w:t>
       </w:r>
-      <w:bookmarkEnd w:id="65"/>
+      <w:bookmarkEnd w:id="45"/>
     </w:p>
     <w:p>
       <w:pPr>
@@ -7197,8 +6986,8 @@
       </w:r>
     </w:p>
     <w:p>
-      <w:bookmarkStart w:id="66" w:name="h.u2iedwn94k1o" w:colFirst="0" w:colLast="0"/>
-      <w:bookmarkEnd w:id="66"/>
+      <w:bookmarkStart w:id="46" w:name="h.u2iedwn94k1o" w:colFirst="0" w:colLast="0"/>
+      <w:bookmarkEnd w:id="46"/>
       <w:r>
         <w:br w:type="page"/>
       </w:r>
@@ -7207,11 +6996,11 @@
       <w:pPr>
         <w:pStyle w:val="Heading2"/>
       </w:pPr>
-      <w:bookmarkStart w:id="67" w:name="h.b45ys6qupbo9" w:colFirst="0" w:colLast="0"/>
-      <w:bookmarkStart w:id="68" w:name="h.ah89gqg9fnya" w:colFirst="0" w:colLast="0"/>
-      <w:bookmarkStart w:id="69" w:name="_Toc434477743"/>
-      <w:bookmarkEnd w:id="67"/>
-      <w:bookmarkEnd w:id="68"/>
+      <w:bookmarkStart w:id="47" w:name="h.b45ys6qupbo9" w:colFirst="0" w:colLast="0"/>
+      <w:bookmarkStart w:id="48" w:name="h.ah89gqg9fnya" w:colFirst="0" w:colLast="0"/>
+      <w:bookmarkStart w:id="49" w:name="_Toc434477743"/>
+      <w:bookmarkEnd w:id="47"/>
+      <w:bookmarkEnd w:id="48"/>
       <w:r>
         <w:lastRenderedPageBreak/>
         <w:t>8.</w:t>
@@ -7230,7 +7019,7 @@
       <w:r>
         <w:t>an open data initiative within the energy sector</w:t>
       </w:r>
-      <w:bookmarkEnd w:id="69"/>
+      <w:bookmarkEnd w:id="49"/>
     </w:p>
     <w:p>
       <w:pPr>
@@ -7369,43 +7158,27 @@
         <w:spacing w:before="0" w:after="0"/>
         <w:contextualSpacing w:val="0"/>
       </w:pPr>
-      <w:bookmarkStart w:id="70" w:name="h.iesc6lf3o1oq" w:colFirst="0" w:colLast="0"/>
-      <w:bookmarkStart w:id="71" w:name="h.2nzzgifo96ag" w:colFirst="0" w:colLast="0"/>
-      <w:bookmarkStart w:id="72" w:name="_Toc434477744"/>
-      <w:bookmarkEnd w:id="70"/>
-      <w:bookmarkEnd w:id="71"/>
+      <w:bookmarkStart w:id="50" w:name="h.iesc6lf3o1oq" w:colFirst="0" w:colLast="0"/>
+      <w:bookmarkStart w:id="51" w:name="h.2nzzgifo96ag" w:colFirst="0" w:colLast="0"/>
+      <w:bookmarkStart w:id="52" w:name="_Toc434477744"/>
+      <w:bookmarkEnd w:id="50"/>
+      <w:bookmarkEnd w:id="51"/>
       <w:r>
         <w:t>Annex 1: List of stakeholders</w:t>
       </w:r>
-      <w:bookmarkEnd w:id="72"/>
-    </w:p>
-    <w:p>
-      <w:pPr>
-        <w:contextualSpacing w:val="0"/>
-      </w:pPr>
-    </w:p>
-    <w:p>
-      <w:pPr>
-        <w:contextualSpacing w:val="0"/>
-      </w:pPr>
-      <w:commentRangeStart w:id="73"/>
-      <w:commentRangeStart w:id="74"/>
+      <w:bookmarkEnd w:id="52"/>
+    </w:p>
+    <w:p>
+      <w:pPr>
+        <w:contextualSpacing w:val="0"/>
+      </w:pPr>
+    </w:p>
+    <w:p>
+      <w:pPr>
+        <w:contextualSpacing w:val="0"/>
+      </w:pPr>
       <w:r>
         <w:t>Here is a list of potential stakeholders for the interview.</w:t>
-      </w:r>
-      <w:commentRangeEnd w:id="73"/>
-      <w:r>
-        <w:rPr>
-          <w:rStyle w:val="CommentReference"/>
-        </w:rPr>
-        <w:commentReference w:id="73"/>
-      </w:r>
-      <w:commentRangeEnd w:id="74"/>
-      <w:r>
-        <w:rPr>
-          <w:rStyle w:val="CommentReference"/>
-        </w:rPr>
-        <w:commentReference w:id="74"/>
       </w:r>
       <w:r>
         <w:t xml:space="preserve"> It is important for each stakeholder to engage at both senior and technical level (data management / ICT) in order to explore all the dimensions with them. </w:t>
@@ -7695,13 +7468,13 @@
         <w:pStyle w:val="Heading1"/>
         <w:contextualSpacing w:val="0"/>
       </w:pPr>
-      <w:bookmarkStart w:id="75" w:name="h.l19491xp4a6q" w:colFirst="0" w:colLast="0"/>
-      <w:bookmarkStart w:id="76" w:name="_Toc434477745"/>
-      <w:bookmarkEnd w:id="75"/>
+      <w:bookmarkStart w:id="53" w:name="h.l19491xp4a6q" w:colFirst="0" w:colLast="0"/>
+      <w:bookmarkStart w:id="54" w:name="_Toc434477745"/>
+      <w:bookmarkEnd w:id="53"/>
       <w:r>
         <w:t>Annex 2: Tools and method for energy planning</w:t>
       </w:r>
-      <w:bookmarkEnd w:id="76"/>
+      <w:bookmarkEnd w:id="54"/>
     </w:p>
     <w:p>
       <w:pPr>
@@ -7726,7 +7499,7 @@
       <w:r>
         <w:t xml:space="preserve">RETSCREEN is a trademark for RETScreen International and is a renewable energy awareness, decision-support and capacity building tool developed by the CANMET Energy Diversification Research Laboratory (CEDRL) of Natural Resource – Canada with major support from UNEP and the World Bank. The core of the tool consists of a standardised and integrated renewable energy project analysis software that can be used world-wide to evaluate the energy production, life-cycle costs and greenhouse gas emission reductions for various types of renewable energy technologies. Renewable energy technology (RET) projects are not routinely considered by planners and decision-makers at the critically important initial planning stage. The RETScreen® Renewable Energy Project Analysis Software has been developed to help address this barrier. For more information visit </w:t>
       </w:r>
-      <w:hyperlink r:id="rId35">
+      <w:hyperlink r:id="rId33">
         <w:r>
           <w:rPr>
             <w:color w:val="1155CC"/>
@@ -7746,14 +7519,13 @@
         <w:pStyle w:val="Heading1"/>
         <w:contextualSpacing w:val="0"/>
       </w:pPr>
-      <w:bookmarkStart w:id="77" w:name="h.k1mwfrdizzx5" w:colFirst="0" w:colLast="0"/>
-      <w:bookmarkStart w:id="78" w:name="h.56bjmgm6zmln" w:colFirst="0" w:colLast="0"/>
-      <w:bookmarkStart w:id="79" w:name="h.sv0p5tsp9iq4" w:colFirst="0" w:colLast="0"/>
-      <w:bookmarkStart w:id="80" w:name="_Toc434477746"/>
-      <w:bookmarkEnd w:id="77"/>
-      <w:bookmarkEnd w:id="78"/>
-      <w:bookmarkEnd w:id="79"/>
-      <w:commentRangeStart w:id="81"/>
+      <w:bookmarkStart w:id="55" w:name="h.k1mwfrdizzx5" w:colFirst="0" w:colLast="0"/>
+      <w:bookmarkStart w:id="56" w:name="h.56bjmgm6zmln" w:colFirst="0" w:colLast="0"/>
+      <w:bookmarkStart w:id="57" w:name="h.sv0p5tsp9iq4" w:colFirst="0" w:colLast="0"/>
+      <w:bookmarkStart w:id="58" w:name="_Toc434477746"/>
+      <w:bookmarkEnd w:id="55"/>
+      <w:bookmarkEnd w:id="56"/>
+      <w:bookmarkEnd w:id="57"/>
       <w:r>
         <w:lastRenderedPageBreak/>
         <w:t xml:space="preserve">Annex </w:t>
@@ -7764,15 +7536,7 @@
       <w:r>
         <w:t>: Sample letter of request for energy data</w:t>
       </w:r>
-      <w:bookmarkEnd w:id="80"/>
-      <w:commentRangeEnd w:id="81"/>
-      <w:r>
-        <w:rPr>
-          <w:rStyle w:val="CommentReference"/>
-          <w:b w:val="0"/>
-        </w:rPr>
-        <w:commentReference w:id="81"/>
-      </w:r>
+      <w:bookmarkEnd w:id="58"/>
     </w:p>
     <w:p>
       <w:pPr>
@@ -7910,10 +7674,10 @@
       </w:pPr>
     </w:p>
     <w:sectPr>
-      <w:headerReference w:type="default" r:id="rId36"/>
-      <w:footerReference w:type="default" r:id="rId37"/>
-      <w:headerReference w:type="first" r:id="rId38"/>
-      <w:footerReference w:type="first" r:id="rId39"/>
+      <w:headerReference w:type="default" r:id="rId34"/>
+      <w:footerReference w:type="default" r:id="rId35"/>
+      <w:headerReference w:type="first" r:id="rId36"/>
+      <w:footerReference w:type="first" r:id="rId37"/>
       <w:pgSz w:w="12240" w:h="15840"/>
       <w:pgMar w:top="1440" w:right="1440" w:bottom="1440" w:left="1440" w:header="720" w:footer="720" w:gutter="0"/>
       <w:pgNumType w:start="0"/>
@@ -7922,396 +7686,6 @@
     </w:sectPr>
   </w:body>
 </w:document>
-</file>
-
-<file path=word/comments.xml><?xml version="1.0" encoding="utf-8"?>
-<w:comments xmlns:wpc="http://schemas.microsoft.com/office/word/2010/wordprocessingCanvas" xmlns:mc="http://schemas.openxmlformats.org/markup-compatibility/2006" xmlns:o="urn:schemas-microsoft-com:office:office" xmlns:r="http://schemas.openxmlformats.org/officeDocument/2006/relationships" xmlns:m="http://schemas.openxmlformats.org/officeDocument/2006/math" xmlns:v="urn:schemas-microsoft-com:vml" xmlns:wp14="http://schemas.microsoft.com/office/word/2010/wordprocessingDrawing" xmlns:wp="http://schemas.openxmlformats.org/drawingml/2006/wordprocessingDrawing" xmlns:w10="urn:schemas-microsoft-com:office:word" xmlns:w="http://schemas.openxmlformats.org/wordprocessingml/2006/main" xmlns:w14="http://schemas.microsoft.com/office/word/2010/wordml" xmlns:w15="http://schemas.microsoft.com/office/word/2012/wordml" xmlns:wpg="http://schemas.microsoft.com/office/word/2010/wordprocessingGroup" xmlns:wpi="http://schemas.microsoft.com/office/word/2010/wordprocessingInk" xmlns:wne="http://schemas.microsoft.com/office/word/2006/wordml" xmlns:wps="http://schemas.microsoft.com/office/word/2010/wordprocessingShape" mc:Ignorable="w14 w15 wp14">
-  <w:comment w:id="2" w:author="Laura Manley" w:date="2015-11-17T15:14:00Z" w:initials="LM">
-    <w:p>
-      <w:pPr>
-        <w:pStyle w:val="CommentText"/>
-      </w:pPr>
-      <w:r>
-        <w:rPr>
-          <w:rStyle w:val="CommentReference"/>
-        </w:rPr>
-        <w:annotationRef/>
-      </w:r>
-      <w:r>
-        <w:rPr>
-          <w:rStyle w:val="CommentReference"/>
-        </w:rPr>
-        <w:t>Subheaders make it easier to read</w:t>
-      </w:r>
-    </w:p>
-  </w:comment>
-  <w:comment w:id="12" w:author="Laura Manley" w:date="2015-11-17T15:15:00Z" w:initials="LM">
-    <w:p>
-      <w:pPr>
-        <w:pStyle w:val="CommentText"/>
-      </w:pPr>
-      <w:r>
-        <w:rPr>
-          <w:rStyle w:val="CommentReference"/>
-        </w:rPr>
-        <w:annotationRef/>
-      </w:r>
-      <w:r>
-        <w:t>Good idea to have this</w:t>
-      </w:r>
-    </w:p>
-  </w:comment>
-  <w:comment w:id="18" w:author="Laura Manley" w:date="2015-11-17T15:15:00Z" w:initials="LM">
-    <w:p>
-      <w:pPr>
-        <w:pStyle w:val="CommentText"/>
-      </w:pPr>
-      <w:r>
-        <w:rPr>
-          <w:rStyle w:val="CommentReference"/>
-        </w:rPr>
-        <w:annotationRef/>
-      </w:r>
-      <w:r>
-        <w:t xml:space="preserve">You might want to reiterate the overall goal of this methodology – to increase the use of open data in the energy sector. </w:t>
-      </w:r>
-    </w:p>
-  </w:comment>
-  <w:comment w:id="19" w:author="Laura Manley" w:date="2015-11-17T15:16:00Z" w:initials="LM">
-    <w:p>
-      <w:pPr>
-        <w:pStyle w:val="CommentText"/>
-      </w:pPr>
-      <w:r>
-        <w:rPr>
-          <w:rStyle w:val="CommentReference"/>
-        </w:rPr>
-        <w:annotationRef/>
-      </w:r>
-      <w:r>
-        <w:t>Couldn’t this be a key action?</w:t>
-      </w:r>
-    </w:p>
-  </w:comment>
-  <w:comment w:id="20" w:author="Laura Manley" w:date="2015-11-17T15:18:00Z" w:initials="LM">
-    <w:p>
-      <w:pPr>
-        <w:pStyle w:val="CommentText"/>
-      </w:pPr>
-      <w:r>
-        <w:rPr>
-          <w:rStyle w:val="CommentReference"/>
-        </w:rPr>
-        <w:annotationRef/>
-      </w:r>
-      <w:r>
-        <w:t>This is very valuable. Any way to say this further up?</w:t>
-      </w:r>
-    </w:p>
-  </w:comment>
-  <w:comment w:id="21" w:author="pierre chrzanowski" w:date="2015-11-26T10:48:00Z" w:initials="pc">
-    <w:p>
-      <w:pPr>
-        <w:pStyle w:val="CommentText"/>
-      </w:pPr>
-      <w:r>
-        <w:rPr>
-          <w:rStyle w:val="CommentReference"/>
-        </w:rPr>
-        <w:annotationRef/>
-      </w:r>
-      <w:r>
-        <w:t>Done</w:t>
-      </w:r>
-    </w:p>
-  </w:comment>
-  <w:comment w:id="22" w:author="Laura Manley" w:date="2015-11-17T15:17:00Z" w:initials="LM">
-    <w:p>
-      <w:pPr>
-        <w:pStyle w:val="CommentText"/>
-      </w:pPr>
-      <w:r>
-        <w:rPr>
-          <w:rStyle w:val="CommentReference"/>
-        </w:rPr>
-        <w:annotationRef/>
-      </w:r>
-      <w:r>
-        <w:t>Is this a slightly different goal?</w:t>
-      </w:r>
-    </w:p>
-  </w:comment>
-  <w:comment w:id="25" w:author="Laura Manley" w:date="2015-11-17T15:19:00Z" w:initials="LM">
-    <w:p>
-      <w:pPr>
-        <w:pStyle w:val="CommentText"/>
-      </w:pPr>
-      <w:r>
-        <w:rPr>
-          <w:rStyle w:val="CommentReference"/>
-        </w:rPr>
-        <w:annotationRef/>
-      </w:r>
-      <w:r>
-        <w:t>It would also be helpful to explain how this methodology gets started. Does someone request this? Can anyone use this?</w:t>
-      </w:r>
-    </w:p>
-  </w:comment>
-  <w:comment w:id="26" w:author="pierre chrzanowski" w:date="2015-11-26T13:59:00Z" w:initials="pc">
-    <w:p>
-      <w:pPr>
-        <w:pStyle w:val="CommentText"/>
-      </w:pPr>
-      <w:r>
-        <w:rPr>
-          <w:rStyle w:val="CommentReference"/>
-        </w:rPr>
-        <w:annotationRef/>
-      </w:r>
-      <w:r>
-        <w:t>Need to discuss this with my colleagues</w:t>
-      </w:r>
-    </w:p>
-  </w:comment>
-  <w:comment w:id="27" w:author="Laura Manley" w:date="2015-11-17T15:18:00Z" w:initials="LM">
-    <w:p>
-      <w:pPr>
-        <w:pStyle w:val="CommentText"/>
-      </w:pPr>
-      <w:r>
-        <w:rPr>
-          <w:rStyle w:val="CommentReference"/>
-        </w:rPr>
-        <w:annotationRef/>
-      </w:r>
-      <w:r>
-        <w:t xml:space="preserve">Any more information on who this should be conducting the assessment? Is it only a consultant to the Bank? Could this be done by an NGO? What makes a local energy expert? I think examples would be helpful here. </w:t>
-      </w:r>
-    </w:p>
-  </w:comment>
-  <w:comment w:id="28" w:author="Laura Manley" w:date="2015-11-17T15:20:00Z" w:initials="LM">
-    <w:p>
-      <w:pPr>
-        <w:pStyle w:val="CommentText"/>
-      </w:pPr>
-      <w:r>
-        <w:rPr>
-          <w:rStyle w:val="CommentReference"/>
-        </w:rPr>
-        <w:annotationRef/>
-      </w:r>
-      <w:r>
-        <w:t>Priorities for who?</w:t>
-      </w:r>
-    </w:p>
-  </w:comment>
-  <w:comment w:id="29" w:author="Laura Manley" w:date="2015-11-17T15:21:00Z" w:initials="LM">
-    <w:p>
-      <w:pPr>
-        <w:pStyle w:val="CommentText"/>
-      </w:pPr>
-      <w:r>
-        <w:rPr>
-          <w:rStyle w:val="CommentReference"/>
-        </w:rPr>
-        <w:annotationRef/>
-      </w:r>
-      <w:r>
-        <w:t>How do you determine who to interview and who principal stakeholders are? SMEs versus Large enterprises? Government, CSOs, businesses?</w:t>
-      </w:r>
-    </w:p>
-  </w:comment>
-  <w:comment w:id="31" w:author="Laura Manley" w:date="2015-11-17T15:20:00Z" w:initials="LM">
-    <w:p>
-      <w:pPr>
-        <w:pStyle w:val="CommentText"/>
-      </w:pPr>
-      <w:r>
-        <w:rPr>
-          <w:rStyle w:val="CommentReference"/>
-        </w:rPr>
-        <w:annotationRef/>
-      </w:r>
-      <w:r>
-        <w:t>Interviews with who? Key stakeholders? What makes a key stakeholder?</w:t>
-      </w:r>
-    </w:p>
-  </w:comment>
-  <w:comment w:id="32" w:author="Laura Manley" w:date="2015-11-17T15:21:00Z" w:initials="LM">
-    <w:p>
-      <w:pPr>
-        <w:pStyle w:val="CommentText"/>
-      </w:pPr>
-      <w:r>
-        <w:rPr>
-          <w:rStyle w:val="CommentReference"/>
-        </w:rPr>
-        <w:annotationRef/>
-      </w:r>
-      <w:r>
-        <w:t xml:space="preserve">Is there an interview guide? </w:t>
-      </w:r>
-    </w:p>
-  </w:comment>
-  <w:comment w:id="33" w:author="pierre chrzanowski" w:date="2015-11-26T10:50:00Z" w:initials="pc">
-    <w:p>
-      <w:pPr>
-        <w:pStyle w:val="CommentText"/>
-      </w:pPr>
-      <w:r>
-        <w:rPr>
-          <w:rStyle w:val="CommentReference"/>
-        </w:rPr>
-        <w:annotationRef/>
-      </w:r>
-      <w:r>
-        <w:t>No but surely something to develop for next version</w:t>
-      </w:r>
-    </w:p>
-  </w:comment>
-  <w:comment w:id="40" w:author="Laura Manley" w:date="2015-11-17T15:23:00Z" w:initials="LM">
-    <w:p>
-      <w:pPr>
-        <w:pStyle w:val="CommentText"/>
-      </w:pPr>
-      <w:r>
-        <w:rPr>
-          <w:rStyle w:val="CommentReference"/>
-        </w:rPr>
-        <w:annotationRef/>
-      </w:r>
-      <w:r>
-        <w:t>How do you know which questions to ask to which parties?</w:t>
-      </w:r>
-    </w:p>
-  </w:comment>
-  <w:comment w:id="41" w:author="pierre chrzanowski" w:date="2015-11-26T13:26:00Z" w:initials="pc">
-    <w:p>
-      <w:pPr>
-        <w:pStyle w:val="CommentText"/>
-      </w:pPr>
-      <w:r>
-        <w:rPr>
-          <w:rStyle w:val="CommentReference"/>
-        </w:rPr>
-        <w:annotationRef/>
-      </w:r>
-      <w:r>
-        <w:t xml:space="preserve">Good point, I added some clarification. </w:t>
-      </w:r>
-    </w:p>
-  </w:comment>
-  <w:comment w:id="62" w:author="Laura Manley" w:date="2015-11-17T15:24:00Z" w:initials="LM">
-    <w:p>
-      <w:pPr>
-        <w:pStyle w:val="CommentText"/>
-      </w:pPr>
-      <w:r>
-        <w:rPr>
-          <w:rStyle w:val="CommentReference"/>
-        </w:rPr>
-        <w:annotationRef/>
-      </w:r>
-      <w:r>
-        <w:t>Can this section be expanded to include more specific questions that are tailored to CSOs, businesses, and other data users?</w:t>
-      </w:r>
-    </w:p>
-  </w:comment>
-  <w:comment w:id="63" w:author="pierre chrzanowski" w:date="2015-11-26T13:31:00Z" w:initials="pc">
-    <w:p>
-      <w:pPr>
-        <w:pStyle w:val="CommentText"/>
-      </w:pPr>
-      <w:r>
-        <w:rPr>
-          <w:rStyle w:val="CommentReference"/>
-        </w:rPr>
-        <w:annotationRef/>
-      </w:r>
-      <w:r>
-        <w:t>Good point, I specified questions below but I feel that I need to investigate more on this.</w:t>
-      </w:r>
-    </w:p>
-  </w:comment>
-  <w:comment w:id="73" w:author="Laura Manley" w:date="2015-11-17T15:24:00Z" w:initials="LM">
-    <w:p>
-      <w:pPr>
-        <w:pStyle w:val="CommentText"/>
-      </w:pPr>
-      <w:r>
-        <w:rPr>
-          <w:rStyle w:val="CommentReference"/>
-        </w:rPr>
-        <w:annotationRef/>
-      </w:r>
-      <w:r>
-        <w:t>Who at these organizations? CEO/Minister level or data manager level?</w:t>
-      </w:r>
-    </w:p>
-  </w:comment>
-  <w:comment w:id="74" w:author="pierre chrzanowski" w:date="2015-11-26T13:46:00Z" w:initials="pc">
-    <w:p>
-      <w:pPr>
-        <w:pStyle w:val="CommentText"/>
-      </w:pPr>
-      <w:r>
-        <w:rPr>
-          <w:rStyle w:val="CommentReference"/>
-        </w:rPr>
-        <w:annotationRef/>
-      </w:r>
-      <w:r>
-        <w:t>Thanks, amended</w:t>
-      </w:r>
-    </w:p>
-  </w:comment>
-  <w:comment w:id="81" w:author="Laura Manley" w:date="2015-11-17T15:26:00Z" w:initials="LM">
-    <w:p>
-      <w:pPr>
-        <w:pStyle w:val="CommentText"/>
-      </w:pPr>
-      <w:r>
-        <w:t xml:space="preserve">Good idea. </w:t>
-      </w:r>
-      <w:r>
-        <w:rPr>
-          <w:rStyle w:val="CommentReference"/>
-        </w:rPr>
-        <w:annotationRef/>
-      </w:r>
-      <w:r>
-        <w:t>This is very helpful</w:t>
-      </w:r>
-    </w:p>
-  </w:comment>
-</w:comments>
-</file>
-
-<file path=word/commentsExtended.xml><?xml version="1.0" encoding="utf-8"?>
-<w15:commentsEx xmlns:wpc="http://schemas.microsoft.com/office/word/2010/wordprocessingCanvas" xmlns:mc="http://schemas.openxmlformats.org/markup-compatibility/2006" xmlns:o="urn:schemas-microsoft-com:office:office" xmlns:r="http://schemas.openxmlformats.org/officeDocument/2006/relationships" xmlns:m="http://schemas.openxmlformats.org/officeDocument/2006/math" xmlns:v="urn:schemas-microsoft-com:vml" xmlns:wp14="http://schemas.microsoft.com/office/word/2010/wordprocessingDrawing" xmlns:wp="http://schemas.openxmlformats.org/drawingml/2006/wordprocessingDrawing" xmlns:w10="urn:schemas-microsoft-com:office:word" xmlns:w="http://schemas.openxmlformats.org/wordprocessingml/2006/main" xmlns:w14="http://schemas.microsoft.com/office/word/2010/wordml" xmlns:w15="http://schemas.microsoft.com/office/word/2012/wordml" xmlns:wpg="http://schemas.microsoft.com/office/word/2010/wordprocessingGroup" xmlns:wpi="http://schemas.microsoft.com/office/word/2010/wordprocessingInk" xmlns:wne="http://schemas.microsoft.com/office/word/2006/wordml" xmlns:wps="http://schemas.microsoft.com/office/word/2010/wordprocessingShape" mc:Ignorable="w14 w15 wp14">
-  <w15:commentEx w15:paraId="422CD784" w15:done="1"/>
-  <w15:commentEx w15:paraId="47EC9D22" w15:done="1"/>
-  <w15:commentEx w15:paraId="5B54F2DF" w15:done="1"/>
-  <w15:commentEx w15:paraId="64F646D3" w15:done="1"/>
-  <w15:commentEx w15:paraId="3EDF3460" w15:done="1"/>
-  <w15:commentEx w15:paraId="13E910D5" w15:paraIdParent="3EDF3460" w15:done="1"/>
-  <w15:commentEx w15:paraId="5708097B" w15:done="0"/>
-  <w15:commentEx w15:paraId="18A8B6BF" w15:done="0"/>
-  <w15:commentEx w15:paraId="20954549" w15:paraIdParent="18A8B6BF" w15:done="0"/>
-  <w15:commentEx w15:paraId="1E7EE01F" w15:done="1"/>
-  <w15:commentEx w15:paraId="51AD0EE3" w15:done="1"/>
-  <w15:commentEx w15:paraId="7720ECF5" w15:done="1"/>
-  <w15:commentEx w15:paraId="452F72AF" w15:done="0"/>
-  <w15:commentEx w15:paraId="484F6AD5" w15:done="0"/>
-  <w15:commentEx w15:paraId="30989239" w15:paraIdParent="484F6AD5" w15:done="0"/>
-  <w15:commentEx w15:paraId="29C23D41" w15:done="0"/>
-  <w15:commentEx w15:paraId="2E6FC494" w15:paraIdParent="29C23D41" w15:done="0"/>
-  <w15:commentEx w15:paraId="1BB4B238" w15:done="0"/>
-  <w15:commentEx w15:paraId="0337CA28" w15:paraIdParent="1BB4B238" w15:done="0"/>
-  <w15:commentEx w15:paraId="7E25CC62" w15:done="1"/>
-  <w15:commentEx w15:paraId="38437BBD" w15:paraIdParent="7E25CC62" w15:done="1"/>
-  <w15:commentEx w15:paraId="0B1EB4BB" w15:done="1"/>
-</w15:commentsEx>
 </file>
 
 <file path=word/endnotes.xml><?xml version="1.0" encoding="utf-8"?>
@@ -9591,17 +8965,6 @@
     <w:abstractNumId w:val="6"/>
   </w:num>
 </w:numbering>
-</file>
-
-<file path=word/people.xml><?xml version="1.0" encoding="utf-8"?>
-<w15:people xmlns:wpc="http://schemas.microsoft.com/office/word/2010/wordprocessingCanvas" xmlns:mc="http://schemas.openxmlformats.org/markup-compatibility/2006" xmlns:o="urn:schemas-microsoft-com:office:office" xmlns:r="http://schemas.openxmlformats.org/officeDocument/2006/relationships" xmlns:m="http://schemas.openxmlformats.org/officeDocument/2006/math" xmlns:v="urn:schemas-microsoft-com:vml" xmlns:wp14="http://schemas.microsoft.com/office/word/2010/wordprocessingDrawing" xmlns:wp="http://schemas.openxmlformats.org/drawingml/2006/wordprocessingDrawing" xmlns:w10="urn:schemas-microsoft-com:office:word" xmlns:w="http://schemas.openxmlformats.org/wordprocessingml/2006/main" xmlns:w14="http://schemas.microsoft.com/office/word/2010/wordml" xmlns:w15="http://schemas.microsoft.com/office/word/2012/wordml" xmlns:wpg="http://schemas.microsoft.com/office/word/2010/wordprocessingGroup" xmlns:wpi="http://schemas.microsoft.com/office/word/2010/wordprocessingInk" xmlns:wne="http://schemas.microsoft.com/office/word/2006/wordml" xmlns:wps="http://schemas.microsoft.com/office/word/2010/wordprocessingShape" mc:Ignorable="w14 w15 wp14">
-  <w15:person w15:author="Laura Manley">
-    <w15:presenceInfo w15:providerId="Windows Live" w15:userId="77a9ed23ea3ad2a8"/>
-  </w15:person>
-  <w15:person w15:author="pierre chrzanowski">
-    <w15:presenceInfo w15:providerId="Windows Live" w15:userId="03a13f72c014fabc"/>
-  </w15:person>
-</w15:people>
 </file>
 
 <file path=word/styles.xml><?xml version="1.0" encoding="utf-8"?>
@@ -10633,7 +9996,7 @@
 </file>
 
 <file path=customXml/itemProps1.xml><?xml version="1.0" encoding="utf-8"?>
-<ds:datastoreItem xmlns:ds="http://schemas.openxmlformats.org/officeDocument/2006/customXml" ds:itemID="{E34AD9C9-878C-45E1-9FB7-49F127429DFC}">
+<ds:datastoreItem xmlns:ds="http://schemas.openxmlformats.org/officeDocument/2006/customXml" ds:itemID="{3C9D3CF8-AF3A-4CC2-89E6-CCDE04106E91}">
   <ds:schemaRefs>
     <ds:schemaRef ds:uri="http://schemas.openxmlformats.org/officeDocument/2006/bibliography"/>
   </ds:schemaRefs>

</xml_diff>